<commit_message>
service due field is added
</commit_message>
<xml_diff>
--- a/backend/controllers/test.docx
+++ b/backend/controllers/test.docx
@@ -115,7 +115,7 @@
                       <w:sz w:val="17"/>
                       <w:szCs w:val="17"/>
                     </w:rPr>
-                    <w:t>-1</w:t>
+                    <w:t>-{card}</w:t>
                   </w:r>
                   <w:r>
                     <w:rPr>
@@ -131,7 +131,7 @@
                       <w:sz w:val="17"/>
                       <w:szCs w:val="17"/>
                     </w:rPr>
-                    <w:t>1</w:t>
+                    <w:t>{noCards}</w:t>
                   </w:r>
                   <w:r>
                     <w:rPr>
@@ -204,7 +204,7 @@
                       <w:sz w:val="17"/>
                       <w:szCs w:val="17"/>
                     </w:rPr>
-                    <w:t>Card (1</w:t>
+                    <w:t>Card ({card}</w:t>
                   </w:r>
                   <w:r>
                     <w:rPr>
@@ -237,8 +237,6 @@
                       <w:szCs w:val="17"/>
                     </w:rPr>
                   </w:pPr>
-                  <w:bookmarkStart w:id="0" w:name="_GoBack"/>
-                  <w:bookmarkEnd w:id="0"/>
                 </w:p>
               </w:tc>
             </w:tr>
@@ -294,8 +292,8 @@
                           <w:tblLook w:val="04A0" w:firstRow="1" w:lastRow="0" w:firstColumn="1" w:lastColumn="0" w:noHBand="0" w:noVBand="1"/>
                         </w:tblPr>
                         <w:tblGrid>
-                          <w:gridCol w:w="6630"/>
-                          <w:gridCol w:w="59"/>
+                          <w:gridCol w:w="6620"/>
+                          <w:gridCol w:w="69"/>
                         </w:tblGrid>
                         <w:tr>
                           <w:trPr>
@@ -411,7 +409,27 @@
                                   <w:sz w:val="17"/>
                                   <w:szCs w:val="17"/>
                                 </w:rPr>
-                                <w:t>{address}</w:t>
+                                <w:t>{address</w:t>
+                              </w:r>
+                              <w:r>
+                                <w:rPr>
+                                  <w:rFonts w:ascii="Arial" w:eastAsia="Times New Roman" w:hAnsi="Arial" w:cs="Arial"/>
+                                  <w:bCs/>
+                                  <w:color w:val="333333"/>
+                                  <w:sz w:val="17"/>
+                                  <w:szCs w:val="17"/>
+                                </w:rPr>
+                                <w:t>1</w:t>
+                              </w:r>
+                              <w:r>
+                                <w:rPr>
+                                  <w:rFonts w:ascii="Arial" w:eastAsia="Times New Roman" w:hAnsi="Arial" w:cs="Arial"/>
+                                  <w:bCs/>
+                                  <w:color w:val="333333"/>
+                                  <w:sz w:val="17"/>
+                                  <w:szCs w:val="17"/>
+                                </w:rPr>
+                                <w:t>}</w:t>
                               </w:r>
                             </w:p>
                             <w:p>
@@ -421,6 +439,7 @@
                                 <w:adjustRightInd w:val="0"/>
                                 <w:rPr>
                                   <w:rFonts w:ascii="Arial" w:eastAsia="Times New Roman" w:hAnsi="Arial" w:cs="Arial"/>
+                                  <w:bCs/>
                                   <w:color w:val="333333"/>
                                   <w:sz w:val="17"/>
                                   <w:szCs w:val="17"/>
@@ -429,11 +448,12 @@
                               <w:r>
                                 <w:rPr>
                                   <w:rFonts w:ascii="Arial" w:eastAsia="Times New Roman" w:hAnsi="Arial" w:cs="Arial"/>
+                                  <w:bCs/>
                                   <w:color w:val="333333"/>
                                   <w:sz w:val="17"/>
                                   <w:szCs w:val="17"/>
                                 </w:rPr>
-                                <w:t>{nearBy}</w:t>
+                                <w:t>{address2}</w:t>
                               </w:r>
                             </w:p>
                             <w:p>
@@ -443,6 +463,7 @@
                                 <w:adjustRightInd w:val="0"/>
                                 <w:rPr>
                                   <w:rFonts w:ascii="Arial" w:eastAsia="Times New Roman" w:hAnsi="Arial" w:cs="Arial"/>
+                                  <w:bCs/>
                                   <w:color w:val="333333"/>
                                   <w:sz w:val="17"/>
                                   <w:szCs w:val="17"/>
@@ -451,11 +472,12 @@
                               <w:r>
                                 <w:rPr>
                                   <w:rFonts w:ascii="Arial" w:eastAsia="Times New Roman" w:hAnsi="Arial" w:cs="Arial"/>
+                                  <w:bCs/>
                                   <w:color w:val="333333"/>
                                   <w:sz w:val="17"/>
                                   <w:szCs w:val="17"/>
                                 </w:rPr>
-                                <w:t>Ridge Road</w:t>
+                                <w:t>{address3}</w:t>
                               </w:r>
                             </w:p>
                             <w:p>
@@ -477,7 +499,7 @@
                                   <w:sz w:val="17"/>
                                   <w:szCs w:val="17"/>
                                 </w:rPr>
-                                <w:t>Malabhar Hill</w:t>
+                                <w:t>{nearBy}</w:t>
                               </w:r>
                             </w:p>
                             <w:p>
@@ -499,55 +521,17 @@
                                   <w:sz w:val="17"/>
                                   <w:szCs w:val="17"/>
                                 </w:rPr>
-                                <w:t>Mumbai – {pincode}</w:t>
-                              </w:r>
-                            </w:p>
-                            <w:p>
-                              <w:pPr>
+                                <w:t>{city}</w:t>
+                              </w:r>
+                              <w:r>
                                 <w:rPr>
                                   <w:rFonts w:ascii="Arial" w:eastAsia="Times New Roman" w:hAnsi="Arial" w:cs="Arial"/>
                                   <w:color w:val="333333"/>
                                   <w:sz w:val="17"/>
                                   <w:szCs w:val="17"/>
                                 </w:rPr>
-                              </w:pPr>
-                              <w:r>
-                                <w:rPr>
-                                  <w:rFonts w:ascii="Arial" w:eastAsia="Times New Roman" w:hAnsi="Arial" w:cs="Arial"/>
-                                  <w:color w:val="333333"/>
-                                  <w:sz w:val="17"/>
-                                  <w:szCs w:val="17"/>
-                                </w:rPr>
-                                <w:t>Next</w:t>
-                              </w:r>
-                              <w:r>
-                                <w:rPr>
-                                  <w:rFonts w:ascii="Arial" w:eastAsia="Times New Roman" w:hAnsi="Arial" w:cs="Arial"/>
-                                  <w:color w:val="333333"/>
-                                  <w:sz w:val="17"/>
-                                  <w:szCs w:val="17"/>
-                                </w:rPr>
-                                <w:t xml:space="preserve"> Malabar Hill Police Station</w:t>
-                              </w:r>
-                              <w:r>
-                                <w:rPr>
-                                  <w:rFonts w:ascii="Arial" w:eastAsia="Times New Roman" w:hAnsi="Arial" w:cs="Arial"/>
-                                  <w:color w:val="333333"/>
-                                  <w:sz w:val="17"/>
-                                  <w:szCs w:val="17"/>
-                                </w:rPr>
-                                <w:t xml:space="preserve"> Lane</w:t>
-                              </w:r>
-                            </w:p>
-                            <w:p>
-                              <w:pPr>
-                                <w:rPr>
-                                  <w:rFonts w:ascii="Arial" w:eastAsia="Times New Roman" w:hAnsi="Arial" w:cs="Arial"/>
-                                  <w:color w:val="333333"/>
-                                  <w:sz w:val="17"/>
-                                  <w:szCs w:val="17"/>
-                                </w:rPr>
-                              </w:pPr>
+                                <w:t xml:space="preserve"> – {pincode}</w:t>
+                              </w:r>
                             </w:p>
                           </w:tc>
                           <w:tc>
@@ -967,15 +951,6 @@
                         <w:tcW w:w="0" w:type="auto"/>
                         <w:hideMark/>
                       </w:tcPr>
-                      <w:p>
-                        <w:pPr>
-                          <w:rPr>
-                            <w:rFonts w:ascii="Arial" w:eastAsia="Times New Roman" w:hAnsi="Arial" w:cs="Arial"/>
-                            <w:sz w:val="17"/>
-                            <w:szCs w:val="17"/>
-                          </w:rPr>
-                        </w:pPr>
-                      </w:p>
                       <w:p>
                         <w:pPr>
                           <w:rPr>
@@ -1598,14 +1573,6 @@
                                   <w:sz w:val="17"/>
                                   <w:szCs w:val="17"/>
                                 </w:rPr>
-                                <w:t> </w:t>
-                              </w:r>
-                              <w:r>
-                                <w:rPr>
-                                  <w:rFonts w:ascii="Arial" w:eastAsia="Times New Roman" w:hAnsi="Arial" w:cs="Arial"/>
-                                  <w:sz w:val="17"/>
-                                  <w:szCs w:val="17"/>
-                                </w:rPr>
                                 <w:t>{#service}</w:t>
                               </w:r>
                               <w:r>
@@ -1614,7 +1581,7 @@
                                   <w:sz w:val="17"/>
                                   <w:szCs w:val="17"/>
                                 </w:rPr>
-                                <w:t xml:space="preserve"> {.}</w:t>
+                                <w:t>{.}</w:t>
                               </w:r>
                             </w:p>
                           </w:tc>
@@ -1644,15 +1611,17 @@
                                   <w:sz w:val="17"/>
                                   <w:szCs w:val="17"/>
                                 </w:rPr>
-                                <w:t xml:space="preserve"> {/service}</w:t>
-                              </w:r>
-                              <w:r>
-                                <w:rPr>
-                                  <w:rFonts w:ascii="Arial" w:eastAsia="Times New Roman" w:hAnsi="Arial" w:cs="Arial"/>
-                                  <w:sz w:val="17"/>
-                                  <w:szCs w:val="17"/>
-                                </w:rPr>
-                                <w:t xml:space="preserve">             </w:t>
+                                <w:t xml:space="preserve"> </w:t>
+                              </w:r>
+                              <w:bookmarkStart w:id="0" w:name="_GoBack"/>
+                              <w:bookmarkEnd w:id="0"/>
+                              <w:r>
+                                <w:rPr>
+                                  <w:rFonts w:ascii="Arial" w:eastAsia="Times New Roman" w:hAnsi="Arial" w:cs="Arial"/>
+                                  <w:sz w:val="17"/>
+                                  <w:szCs w:val="17"/>
+                                </w:rPr>
+                                <w:t>{/service}</w:t>
                               </w:r>
                             </w:p>
                           </w:tc>
@@ -1736,7 +1705,6 @@
                         <w:pPr>
                           <w:rPr>
                             <w:rFonts w:ascii="Arial" w:eastAsia="Times New Roman" w:hAnsi="Arial" w:cs="Arial"/>
-                            <w:b/>
                             <w:bCs/>
                             <w:sz w:val="17"/>
                             <w:szCs w:val="17"/>
@@ -1768,7 +1736,7 @@
                             <w:sz w:val="17"/>
                             <w:szCs w:val="17"/>
                           </w:rPr>
-                          <w:t>,</w:t>
+                          <w:t>{</w:t>
                         </w:r>
                         <w:r>
                           <w:rPr>
@@ -1777,106 +1745,7 @@
                             <w:sz w:val="17"/>
                             <w:szCs w:val="17"/>
                           </w:rPr>
-                          <w:t>Mar</w:t>
-                        </w:r>
-                        <w:r>
-                          <w:rPr>
-                            <w:rFonts w:ascii="Arial" w:eastAsia="Times New Roman" w:hAnsi="Arial" w:cs="Arial"/>
-                            <w:color w:val="000000" w:themeColor="text1"/>
-                            <w:sz w:val="17"/>
-                            <w:szCs w:val="17"/>
-                          </w:rPr>
-                          <w:t>'21</w:t>
-                        </w:r>
-                        <w:r>
-                          <w:rPr>
-                            <w:rFonts w:ascii="Arial" w:eastAsia="Times New Roman" w:hAnsi="Arial" w:cs="Arial"/>
-                            <w:color w:val="000000" w:themeColor="text1"/>
-                            <w:sz w:val="17"/>
-                            <w:szCs w:val="17"/>
-                          </w:rPr>
-                          <w:t>,Apr,May,</w:t>
-                        </w:r>
-                        <w:r>
-                          <w:rPr>
-                            <w:rFonts w:ascii="Arial" w:eastAsia="Times New Roman" w:hAnsi="Arial" w:cs="Arial"/>
-                            <w:color w:val="000000" w:themeColor="text1"/>
-                            <w:sz w:val="17"/>
-                            <w:szCs w:val="17"/>
-                          </w:rPr>
-                          <w:t>Ju</w:t>
-                        </w:r>
-                        <w:r>
-                          <w:rPr>
-                            <w:rFonts w:ascii="Arial" w:eastAsia="Times New Roman" w:hAnsi="Arial" w:cs="Arial"/>
-                            <w:color w:val="000000" w:themeColor="text1"/>
-                            <w:sz w:val="17"/>
-                            <w:szCs w:val="17"/>
-                          </w:rPr>
-                          <w:t>n,Jul,Aug,Sep Oct,Nov,</w:t>
-                        </w:r>
-                        <w:r>
-                          <w:rPr>
-                            <w:rFonts w:ascii="Arial" w:eastAsia="Times New Roman" w:hAnsi="Arial" w:cs="Arial"/>
-                            <w:color w:val="000000" w:themeColor="text1"/>
-                            <w:sz w:val="17"/>
-                            <w:szCs w:val="17"/>
-                          </w:rPr>
-                          <w:t>Dec</w:t>
-                        </w:r>
-                        <w:r>
-                          <w:rPr>
-                            <w:rFonts w:ascii="Arial" w:eastAsia="Times New Roman" w:hAnsi="Arial" w:cs="Arial"/>
-                            <w:color w:val="000000" w:themeColor="text1"/>
-                            <w:sz w:val="17"/>
-                            <w:szCs w:val="17"/>
-                          </w:rPr>
-                          <w:t>’21,Jan'22</w:t>
-                        </w:r>
-                        <w:r>
-                          <w:rPr>
-                            <w:rFonts w:ascii="Arial" w:eastAsia="Times New Roman" w:hAnsi="Arial" w:cs="Arial"/>
-                            <w:color w:val="000000" w:themeColor="text1"/>
-                            <w:sz w:val="17"/>
-                            <w:szCs w:val="17"/>
-                          </w:rPr>
-                          <w:t>,</w:t>
-                        </w:r>
-                        <w:r>
-                          <w:rPr>
-                            <w:rFonts w:ascii="Arial" w:eastAsia="Times New Roman" w:hAnsi="Arial" w:cs="Arial"/>
-                            <w:color w:val="000000" w:themeColor="text1"/>
-                            <w:sz w:val="17"/>
-                            <w:szCs w:val="17"/>
-                          </w:rPr>
-                          <w:t xml:space="preserve"> Feb'22</w:t>
-                        </w:r>
-                        <w:r>
-                          <w:rPr>
-                            <w:rFonts w:ascii="Arial" w:eastAsia="Times New Roman" w:hAnsi="Arial" w:cs="Arial"/>
-                            <w:color w:val="000000" w:themeColor="text1"/>
-                            <w:sz w:val="17"/>
-                            <w:szCs w:val="17"/>
-                          </w:rPr>
-                          <w:t xml:space="preserve"> (</w:t>
-                        </w:r>
-                        <w:r>
-                          <w:rPr>
-                            <w:rFonts w:ascii="Arial" w:eastAsia="Times New Roman" w:hAnsi="Arial" w:cs="Arial"/>
-                            <w:color w:val="000000" w:themeColor="text1"/>
-                            <w:sz w:val="17"/>
-                            <w:szCs w:val="17"/>
-                          </w:rPr>
-                          <w:t>LN</w:t>
-                        </w:r>
-                        <w:r>
-                          <w:rPr>
-                            <w:rFonts w:ascii="Arial" w:eastAsia="Times New Roman" w:hAnsi="Arial" w:cs="Arial"/>
-                            <w:color w:val="000000" w:themeColor="text1"/>
-                            <w:sz w:val="17"/>
-                            <w:szCs w:val="17"/>
-                          </w:rPr>
-                          <w:t>)</w:t>
+                          <w:t>serviceDue}</w:t>
                         </w:r>
                         <w:r>
                           <w:rPr>

</xml_diff>

<commit_message>
service card file changes
</commit_message>
<xml_diff>
--- a/backend/controllers/test.docx
+++ b/backend/controllers/test.docx
@@ -431,6 +431,16 @@
                                 </w:rPr>
                                 <w:t>}</w:t>
                               </w:r>
+                              <w:r>
+                                <w:rPr>
+                                  <w:rFonts w:ascii="Arial" w:eastAsia="Times New Roman" w:hAnsi="Arial" w:cs="Arial"/>
+                                  <w:bCs/>
+                                  <w:color w:val="333333"/>
+                                  <w:sz w:val="17"/>
+                                  <w:szCs w:val="17"/>
+                                </w:rPr>
+                                <w:t>,</w:t>
+                              </w:r>
                             </w:p>
                             <w:p>
                               <w:pPr>
@@ -455,6 +465,16 @@
                                 </w:rPr>
                                 <w:t>{address2}</w:t>
                               </w:r>
+                              <w:r>
+                                <w:rPr>
+                                  <w:rFonts w:ascii="Arial" w:eastAsia="Times New Roman" w:hAnsi="Arial" w:cs="Arial"/>
+                                  <w:bCs/>
+                                  <w:color w:val="333333"/>
+                                  <w:sz w:val="17"/>
+                                  <w:szCs w:val="17"/>
+                                </w:rPr>
+                                <w:t>,</w:t>
+                              </w:r>
                             </w:p>
                             <w:p>
                               <w:pPr>
@@ -478,6 +498,52 @@
                                   <w:szCs w:val="17"/>
                                 </w:rPr>
                                 <w:t>{address3}</w:t>
+                              </w:r>
+                              <w:r>
+                                <w:rPr>
+                                  <w:rFonts w:ascii="Arial" w:eastAsia="Times New Roman" w:hAnsi="Arial" w:cs="Arial"/>
+                                  <w:bCs/>
+                                  <w:color w:val="333333"/>
+                                  <w:sz w:val="17"/>
+                                  <w:szCs w:val="17"/>
+                                </w:rPr>
+                                <w:t>,</w:t>
+                              </w:r>
+                            </w:p>
+                            <w:p>
+                              <w:pPr>
+                                <w:autoSpaceDE w:val="0"/>
+                                <w:autoSpaceDN w:val="0"/>
+                                <w:adjustRightInd w:val="0"/>
+                                <w:rPr>
+                                  <w:rFonts w:ascii="Arial" w:eastAsia="Times New Roman" w:hAnsi="Arial" w:cs="Arial"/>
+                                  <w:bCs/>
+                                  <w:color w:val="333333"/>
+                                  <w:sz w:val="17"/>
+                                  <w:szCs w:val="17"/>
+                                </w:rPr>
+                              </w:pPr>
+                              <w:r>
+                                <w:rPr>
+                                  <w:rFonts w:ascii="Arial" w:eastAsia="Times New Roman" w:hAnsi="Arial" w:cs="Arial"/>
+                                  <w:bCs/>
+                                  <w:color w:val="333333"/>
+                                  <w:sz w:val="17"/>
+                                  <w:szCs w:val="17"/>
+                                </w:rPr>
+                                <w:t>{address4</w:t>
+                              </w:r>
+                              <w:bookmarkStart w:id="0" w:name="_GoBack"/>
+                              <w:bookmarkEnd w:id="0"/>
+                              <w:r>
+                                <w:rPr>
+                                  <w:rFonts w:ascii="Arial" w:eastAsia="Times New Roman" w:hAnsi="Arial" w:cs="Arial"/>
+                                  <w:bCs/>
+                                  <w:color w:val="333333"/>
+                                  <w:sz w:val="17"/>
+                                  <w:szCs w:val="17"/>
+                                </w:rPr>
+                                <w:t>},</w:t>
                               </w:r>
                             </w:p>
                             <w:p>
@@ -1613,8 +1679,6 @@
                                 </w:rPr>
                                 <w:t xml:space="preserve"> </w:t>
                               </w:r>
-                              <w:bookmarkStart w:id="0" w:name="_GoBack"/>
-                              <w:bookmarkEnd w:id="0"/>
                               <w:r>
                                 <w:rPr>
                                   <w:rFonts w:ascii="Arial" w:eastAsia="Times New Roman" w:hAnsi="Arial" w:cs="Arial"/>

</xml_diff>

<commit_message>
prefix added in service card
</commit_message>
<xml_diff>
--- a/backend/controllers/test.docx
+++ b/backend/controllers/test.docx
@@ -385,6 +385,16 @@
                                   <w:sz w:val="17"/>
                                   <w:szCs w:val="17"/>
                                 </w:rPr>
+                                <w:t xml:space="preserve">{prefix} </w:t>
+                              </w:r>
+                              <w:bookmarkStart w:id="0" w:name="_GoBack"/>
+                              <w:bookmarkEnd w:id="0"/>
+                              <w:r>
+                                <w:rPr>
+                                  <w:rFonts w:ascii="Arial" w:eastAsia="Times New Roman" w:hAnsi="Arial" w:cs="Arial"/>
+                                  <w:sz w:val="17"/>
+                                  <w:szCs w:val="17"/>
+                                </w:rPr>
                                 <w:t>{name}</w:t>
                               </w:r>
                             </w:p>
@@ -531,19 +541,7 @@
                                   <w:sz w:val="17"/>
                                   <w:szCs w:val="17"/>
                                 </w:rPr>
-                                <w:t>{address4</w:t>
-                              </w:r>
-                              <w:bookmarkStart w:id="0" w:name="_GoBack"/>
-                              <w:bookmarkEnd w:id="0"/>
-                              <w:r>
-                                <w:rPr>
-                                  <w:rFonts w:ascii="Arial" w:eastAsia="Times New Roman" w:hAnsi="Arial" w:cs="Arial"/>
-                                  <w:bCs/>
-                                  <w:color w:val="333333"/>
-                                  <w:sz w:val="17"/>
-                                  <w:szCs w:val="17"/>
-                                </w:rPr>
-                                <w:t>},</w:t>
+                                <w:t>{address4},</w:t>
                               </w:r>
                             </w:p>
                             <w:p>

</xml_diff>

<commit_message>
layout changes in service card
</commit_message>
<xml_diff>
--- a/backend/controllers/test.docx
+++ b/backend/controllers/test.docx
@@ -387,8 +387,6 @@
                                 </w:rPr>
                                 <w:t xml:space="preserve">{prefix} </w:t>
                               </w:r>
-                              <w:bookmarkStart w:id="0" w:name="_GoBack"/>
-                              <w:bookmarkEnd w:id="0"/>
                               <w:r>
                                 <w:rPr>
                                   <w:rFonts w:ascii="Arial" w:eastAsia="Times New Roman" w:hAnsi="Arial" w:cs="Arial"/>
@@ -1637,16 +1635,69 @@
                                   <w:sz w:val="17"/>
                                   <w:szCs w:val="17"/>
                                 </w:rPr>
-                                <w:t>{#service}</w:t>
-                              </w:r>
-                              <w:r>
-                                <w:rPr>
-                                  <w:rFonts w:ascii="Arial" w:eastAsia="Times New Roman" w:hAnsi="Arial" w:cs="Arial"/>
-                                  <w:sz w:val="17"/>
-                                  <w:szCs w:val="17"/>
-                                </w:rPr>
-                                <w:t>{.}</w:t>
-                              </w:r>
+                                <w:t>{FOR serv in service}</w:t>
+                              </w:r>
+                            </w:p>
+                            <w:p>
+                              <w:pPr>
+                                <w:rPr>
+                                  <w:rFonts w:ascii="Arial" w:eastAsia="Times New Roman" w:hAnsi="Arial" w:cs="Arial"/>
+                                  <w:sz w:val="17"/>
+                                  <w:szCs w:val="17"/>
+                                </w:rPr>
+                              </w:pPr>
+                              <w:r>
+                                <w:rPr>
+                                  <w:rFonts w:ascii="Arial" w:eastAsia="Times New Roman" w:hAnsi="Arial" w:cs="Arial"/>
+                                  <w:sz w:val="17"/>
+                                  <w:szCs w:val="17"/>
+                                </w:rPr>
+                                <w:t>{INS $serv }</w:t>
+                              </w:r>
+                            </w:p>
+                            <w:p>
+                              <w:pPr>
+                                <w:rPr>
+                                  <w:rFonts w:ascii="Arial" w:eastAsia="Times New Roman" w:hAnsi="Arial" w:cs="Arial"/>
+                                  <w:sz w:val="17"/>
+                                  <w:szCs w:val="17"/>
+                                </w:rPr>
+                              </w:pPr>
+                              <w:r>
+                                <w:rPr>
+                                  <w:rFonts w:ascii="Arial" w:eastAsia="Times New Roman" w:hAnsi="Arial" w:cs="Arial"/>
+                                  <w:sz w:val="17"/>
+                                  <w:szCs w:val="17"/>
+                                </w:rPr>
+                                <w:t>{END</w:t>
+                              </w:r>
+                              <w:r>
+                                <w:rPr>
+                                  <w:rFonts w:ascii="Arial" w:eastAsia="Times New Roman" w:hAnsi="Arial" w:cs="Arial"/>
+                                  <w:sz w:val="17"/>
+                                  <w:szCs w:val="17"/>
+                                </w:rPr>
+                                <w:t>-FOR</w:t>
+                              </w:r>
+                              <w:r>
+                                <w:rPr>
+                                  <w:rFonts w:ascii="Arial" w:eastAsia="Times New Roman" w:hAnsi="Arial" w:cs="Arial"/>
+                                  <w:sz w:val="17"/>
+                                  <w:szCs w:val="17"/>
+                                </w:rPr>
+                                <w:t xml:space="preserve"> serv}</w:t>
+                              </w:r>
+                            </w:p>
+                            <w:p>
+                              <w:pPr>
+                                <w:rPr>
+                                  <w:rFonts w:ascii="Arial" w:eastAsia="Times New Roman" w:hAnsi="Arial" w:cs="Arial"/>
+                                  <w:sz w:val="17"/>
+                                  <w:szCs w:val="17"/>
+                                </w:rPr>
+                              </w:pPr>
+                              <w:bookmarkStart w:id="0" w:name="_GoBack"/>
+                              <w:bookmarkEnd w:id="0"/>
                             </w:p>
                           </w:tc>
                           <w:tc>
@@ -1669,22 +1720,6 @@
                                   <w:szCs w:val="17"/>
                                 </w:rPr>
                               </w:pPr>
-                              <w:r>
-                                <w:rPr>
-                                  <w:rFonts w:ascii="Arial" w:eastAsia="Times New Roman" w:hAnsi="Arial" w:cs="Arial"/>
-                                  <w:sz w:val="17"/>
-                                  <w:szCs w:val="17"/>
-                                </w:rPr>
-                                <w:t xml:space="preserve"> </w:t>
-                              </w:r>
-                              <w:r>
-                                <w:rPr>
-                                  <w:rFonts w:ascii="Arial" w:eastAsia="Times New Roman" w:hAnsi="Arial" w:cs="Arial"/>
-                                  <w:sz w:val="17"/>
-                                  <w:szCs w:val="17"/>
-                                </w:rPr>
-                                <w:t>{/service}</w:t>
-                              </w:r>
                             </w:p>
                           </w:tc>
                         </w:tr>

</xml_diff>